<commit_message>
Documentação - SPRINT 2
</commit_message>
<xml_diff>
--- a/Documentação.docx
+++ b/Documentação.docx
@@ -663,6 +663,653 @@
           <w:spacing w:val="-4"/>
         </w:rPr>
         <w:t>5</w:t>
+      </w:r>
+    </w:p>
+    <w:p>
+      <w:pPr>
+        <w:pStyle w:val="Corpodetexto"/>
+        <w:spacing w:line="360" w:lineRule="auto"/>
+        <w:jc w:val="center"/>
+      </w:pPr>
+    </w:p>
+    <w:p>
+      <w:pPr>
+        <w:pStyle w:val="Corpodetexto"/>
+        <w:spacing w:line="360" w:lineRule="auto"/>
+        <w:jc w:val="center"/>
+      </w:pPr>
+    </w:p>
+    <w:p>
+      <w:pPr>
+        <w:spacing w:before="81"/>
+        <w:ind w:right="142"/>
+        <w:jc w:val="center"/>
+        <w:rPr>
+          <w:sz w:val="20"/>
+        </w:rPr>
+      </w:pPr>
+      <w:r>
+        <w:rPr>
+          <w:sz w:val="20"/>
+        </w:rPr>
+        <w:t>ESCOLA</w:t>
+      </w:r>
+      <w:r>
+        <w:rPr>
+          <w:spacing w:val="-6"/>
+          <w:sz w:val="20"/>
+        </w:rPr>
+        <w:t xml:space="preserve"> </w:t>
+      </w:r>
+      <w:r>
+        <w:rPr>
+          <w:sz w:val="20"/>
+        </w:rPr>
+        <w:t>SENAI</w:t>
+      </w:r>
+      <w:r>
+        <w:rPr>
+          <w:spacing w:val="-5"/>
+          <w:sz w:val="20"/>
+        </w:rPr>
+        <w:t xml:space="preserve"> </w:t>
+      </w:r>
+      <w:r>
+        <w:rPr>
+          <w:sz w:val="20"/>
+        </w:rPr>
+        <w:t>“A.</w:t>
+      </w:r>
+      <w:r>
+        <w:rPr>
+          <w:spacing w:val="-6"/>
+          <w:sz w:val="20"/>
+        </w:rPr>
+        <w:t xml:space="preserve"> </w:t>
+      </w:r>
+      <w:r>
+        <w:rPr>
+          <w:sz w:val="20"/>
+        </w:rPr>
+        <w:t>JACOB</w:t>
+      </w:r>
+      <w:r>
+        <w:rPr>
+          <w:spacing w:val="-7"/>
+          <w:sz w:val="20"/>
+        </w:rPr>
+        <w:t xml:space="preserve"> </w:t>
+      </w:r>
+      <w:r>
+        <w:rPr>
+          <w:spacing w:val="-2"/>
+          <w:sz w:val="20"/>
+        </w:rPr>
+        <w:t>LAFER”</w:t>
+      </w:r>
+    </w:p>
+    <w:p>
+      <w:pPr>
+        <w:pStyle w:val="Corpodetexto"/>
+        <w:rPr>
+          <w:sz w:val="20"/>
+        </w:rPr>
+      </w:pPr>
+    </w:p>
+    <w:p>
+      <w:pPr>
+        <w:pStyle w:val="Corpodetexto"/>
+        <w:spacing w:before="93"/>
+        <w:rPr>
+          <w:sz w:val="20"/>
+        </w:rPr>
+      </w:pPr>
+    </w:p>
+    <w:p>
+      <w:pPr>
+        <w:ind w:right="137"/>
+        <w:jc w:val="center"/>
+        <w:rPr>
+          <w:rFonts w:ascii="Arial" w:hAnsi="Arial"/>
+          <w:b/>
+          <w:sz w:val="24"/>
+        </w:rPr>
+      </w:pPr>
+      <w:r>
+        <w:rPr>
+          <w:rFonts w:ascii="Arial" w:hAnsi="Arial"/>
+          <w:b/>
+          <w:sz w:val="24"/>
+        </w:rPr>
+        <w:t>CURSO</w:t>
+      </w:r>
+      <w:r>
+        <w:rPr>
+          <w:rFonts w:ascii="Arial" w:hAnsi="Arial"/>
+          <w:b/>
+          <w:spacing w:val="-2"/>
+          <w:sz w:val="24"/>
+        </w:rPr>
+        <w:t xml:space="preserve"> </w:t>
+      </w:r>
+      <w:r>
+        <w:rPr>
+          <w:rFonts w:ascii="Arial" w:hAnsi="Arial"/>
+          <w:b/>
+          <w:sz w:val="24"/>
+        </w:rPr>
+        <w:t>TÉCNICO</w:t>
+      </w:r>
+      <w:r>
+        <w:rPr>
+          <w:rFonts w:ascii="Arial" w:hAnsi="Arial"/>
+          <w:b/>
+          <w:spacing w:val="-1"/>
+          <w:sz w:val="24"/>
+        </w:rPr>
+        <w:t xml:space="preserve"> </w:t>
+      </w:r>
+      <w:r>
+        <w:rPr>
+          <w:rFonts w:ascii="Arial" w:hAnsi="Arial"/>
+          <w:b/>
+          <w:sz w:val="24"/>
+        </w:rPr>
+        <w:t>EM</w:t>
+      </w:r>
+      <w:r>
+        <w:rPr>
+          <w:rFonts w:ascii="Arial" w:hAnsi="Arial"/>
+          <w:b/>
+          <w:spacing w:val="-2"/>
+          <w:sz w:val="24"/>
+        </w:rPr>
+        <w:t xml:space="preserve"> DESENVOLVIMENTO DE SISTEMAS</w:t>
+      </w:r>
+    </w:p>
+    <w:p>
+      <w:pPr>
+        <w:pStyle w:val="Corpodetexto"/>
+        <w:rPr>
+          <w:rFonts w:ascii="Arial"/>
+          <w:b/>
+        </w:rPr>
+      </w:pPr>
+    </w:p>
+    <w:p>
+      <w:pPr>
+        <w:pStyle w:val="Corpodetexto"/>
+        <w:rPr>
+          <w:rFonts w:ascii="Arial"/>
+          <w:b/>
+        </w:rPr>
+      </w:pPr>
+    </w:p>
+    <w:p>
+      <w:pPr>
+        <w:pStyle w:val="Corpodetexto"/>
+        <w:rPr>
+          <w:rFonts w:ascii="Arial"/>
+          <w:b/>
+        </w:rPr>
+      </w:pPr>
+    </w:p>
+    <w:p>
+      <w:pPr>
+        <w:pStyle w:val="Corpodetexto"/>
+        <w:rPr>
+          <w:rFonts w:ascii="Arial"/>
+          <w:b/>
+        </w:rPr>
+      </w:pPr>
+    </w:p>
+    <w:p>
+      <w:pPr>
+        <w:pStyle w:val="Corpodetexto"/>
+        <w:rPr>
+          <w:rFonts w:ascii="Arial"/>
+          <w:b/>
+        </w:rPr>
+      </w:pPr>
+    </w:p>
+    <w:p>
+      <w:pPr>
+        <w:spacing w:before="135"/>
+        <w:jc w:val="center"/>
+        <w:rPr>
+          <w:rFonts w:eastAsia="Roboto"/>
+          <w:color w:val="3C4043"/>
+          <w:sz w:val="24"/>
+          <w:szCs w:val="24"/>
+        </w:rPr>
+      </w:pPr>
+      <w:r>
+        <w:rPr>
+          <w:rFonts w:eastAsia="Roboto"/>
+          <w:color w:val="3C4043"/>
+          <w:sz w:val="24"/>
+          <w:szCs w:val="24"/>
+        </w:rPr>
+        <w:t>CARLOS CERQUEIRA</w:t>
+      </w:r>
+    </w:p>
+    <w:p>
+      <w:pPr>
+        <w:spacing w:before="135"/>
+        <w:jc w:val="center"/>
+        <w:rPr>
+          <w:rFonts w:eastAsia="Roboto"/>
+          <w:color w:val="3C4043"/>
+          <w:sz w:val="24"/>
+          <w:szCs w:val="24"/>
+        </w:rPr>
+      </w:pPr>
+      <w:r>
+        <w:rPr>
+          <w:rFonts w:eastAsia="Roboto"/>
+          <w:color w:val="3C4043"/>
+          <w:sz w:val="24"/>
+          <w:szCs w:val="24"/>
+        </w:rPr>
+        <w:t>GABRIEL ORTOLANI</w:t>
+      </w:r>
+    </w:p>
+    <w:p>
+      <w:pPr>
+        <w:spacing w:before="135"/>
+        <w:jc w:val="center"/>
+        <w:rPr>
+          <w:rFonts w:eastAsia="Roboto"/>
+          <w:color w:val="3C4043"/>
+          <w:sz w:val="24"/>
+          <w:szCs w:val="24"/>
+        </w:rPr>
+      </w:pPr>
+      <w:r>
+        <w:rPr>
+          <w:rFonts w:eastAsia="Roboto"/>
+          <w:color w:val="3C4043"/>
+          <w:sz w:val="24"/>
+          <w:szCs w:val="24"/>
+        </w:rPr>
+        <w:t>GUSTAVO DA SILVA</w:t>
+      </w:r>
+    </w:p>
+    <w:p>
+      <w:pPr>
+        <w:spacing w:before="135"/>
+        <w:jc w:val="center"/>
+        <w:rPr>
+          <w:rFonts w:eastAsia="Roboto"/>
+          <w:b/>
+          <w:i/>
+          <w:color w:val="3C4043"/>
+          <w:sz w:val="24"/>
+          <w:szCs w:val="24"/>
+        </w:rPr>
+      </w:pPr>
+      <w:r>
+        <w:rPr>
+          <w:rFonts w:eastAsia="Roboto"/>
+          <w:color w:val="3C4043"/>
+          <w:sz w:val="24"/>
+          <w:szCs w:val="24"/>
+        </w:rPr>
+        <w:t>ISABELLE PACHECO</w:t>
+      </w:r>
+    </w:p>
+    <w:p>
+      <w:pPr>
+        <w:spacing w:before="135"/>
+        <w:jc w:val="center"/>
+        <w:rPr>
+          <w:rFonts w:eastAsia="Roboto"/>
+          <w:color w:val="3C4043"/>
+          <w:sz w:val="24"/>
+          <w:szCs w:val="24"/>
+        </w:rPr>
+      </w:pPr>
+      <w:r>
+        <w:rPr>
+          <w:rFonts w:eastAsia="Roboto"/>
+          <w:color w:val="3C4043"/>
+          <w:sz w:val="24"/>
+          <w:szCs w:val="24"/>
+        </w:rPr>
+        <w:t>MIGUEL MERNICK</w:t>
+      </w:r>
+    </w:p>
+    <w:p>
+      <w:pPr>
+        <w:pBdr>
+          <w:top w:val="nil"/>
+          <w:left w:val="nil"/>
+          <w:bottom w:val="nil"/>
+          <w:right w:val="nil"/>
+          <w:between w:val="nil"/>
+        </w:pBdr>
+        <w:spacing w:before="135"/>
+        <w:jc w:val="center"/>
+        <w:rPr>
+          <w:color w:val="000000"/>
+          <w:sz w:val="24"/>
+          <w:szCs w:val="24"/>
+        </w:rPr>
+      </w:pPr>
+      <w:r>
+        <w:rPr>
+          <w:rFonts w:eastAsia="Roboto"/>
+          <w:color w:val="3C4043"/>
+          <w:sz w:val="24"/>
+          <w:szCs w:val="24"/>
+        </w:rPr>
+        <w:t>STEFANY LINO</w:t>
+      </w:r>
+      <w:r>
+        <w:rPr>
+          <w:color w:val="000000"/>
+          <w:sz w:val="24"/>
+          <w:szCs w:val="24"/>
+        </w:rPr>
+        <w:t xml:space="preserve"> </w:t>
+      </w:r>
+    </w:p>
+    <w:p>
+      <w:pPr>
+        <w:pStyle w:val="Corpodetexto"/>
+      </w:pPr>
+    </w:p>
+    <w:p>
+      <w:pPr>
+        <w:pStyle w:val="Corpodetexto"/>
+      </w:pPr>
+    </w:p>
+    <w:p>
+      <w:pPr>
+        <w:pStyle w:val="Corpodetexto"/>
+      </w:pPr>
+    </w:p>
+    <w:p>
+      <w:pPr>
+        <w:pStyle w:val="Corpodetexto"/>
+      </w:pPr>
+    </w:p>
+    <w:p>
+      <w:pPr>
+        <w:pStyle w:val="Corpodetexto"/>
+      </w:pPr>
+    </w:p>
+    <w:p>
+      <w:pPr>
+        <w:pStyle w:val="Corpodetexto"/>
+      </w:pPr>
+    </w:p>
+    <w:p>
+      <w:pPr>
+        <w:pStyle w:val="Corpodetexto"/>
+      </w:pPr>
+    </w:p>
+    <w:p>
+      <w:pPr>
+        <w:pStyle w:val="Corpodetexto"/>
+      </w:pPr>
+    </w:p>
+    <w:p>
+      <w:pPr>
+        <w:pStyle w:val="Corpodetexto"/>
+      </w:pPr>
+    </w:p>
+    <w:p>
+      <w:pPr>
+        <w:pStyle w:val="Corpodetexto"/>
+        <w:spacing w:before="137"/>
+      </w:pPr>
+    </w:p>
+    <w:p>
+      <w:pPr>
+        <w:ind w:right="137"/>
+        <w:jc w:val="center"/>
+        <w:rPr>
+          <w:rFonts w:ascii="Arial"/>
+          <w:b/>
+          <w:sz w:val="24"/>
+        </w:rPr>
+      </w:pPr>
+      <w:r>
+        <w:rPr>
+          <w:rFonts w:ascii="Arial"/>
+          <w:b/>
+          <w:sz w:val="24"/>
+        </w:rPr>
+        <w:t>PROJETO</w:t>
+      </w:r>
+      <w:r>
+        <w:rPr>
+          <w:rFonts w:ascii="Arial"/>
+          <w:b/>
+          <w:spacing w:val="-7"/>
+          <w:sz w:val="24"/>
+        </w:rPr>
+        <w:t xml:space="preserve"> </w:t>
+      </w:r>
+      <w:r>
+        <w:rPr>
+          <w:rFonts w:ascii="Arial"/>
+          <w:b/>
+          <w:spacing w:val="-2"/>
+          <w:sz w:val="24"/>
+        </w:rPr>
+        <w:t>SCRUM</w:t>
+      </w:r>
+    </w:p>
+    <w:p>
+      <w:pPr>
+        <w:spacing w:before="136"/>
+        <w:ind w:right="137"/>
+        <w:jc w:val="center"/>
+        <w:rPr>
+          <w:sz w:val="20"/>
+        </w:rPr>
+      </w:pPr>
+      <w:r>
+        <w:rPr>
+          <w:sz w:val="20"/>
+        </w:rPr>
+        <w:t>SevHub</w:t>
+      </w:r>
+    </w:p>
+    <w:p>
+      <w:pPr>
+        <w:pStyle w:val="Corpodetexto"/>
+        <w:rPr>
+          <w:sz w:val="20"/>
+        </w:rPr>
+      </w:pPr>
+    </w:p>
+    <w:p>
+      <w:pPr>
+        <w:pStyle w:val="Corpodetexto"/>
+        <w:rPr>
+          <w:sz w:val="20"/>
+        </w:rPr>
+      </w:pPr>
+    </w:p>
+    <w:p>
+      <w:pPr>
+        <w:pStyle w:val="Corpodetexto"/>
+        <w:rPr>
+          <w:sz w:val="20"/>
+        </w:rPr>
+      </w:pPr>
+    </w:p>
+    <w:p>
+      <w:pPr>
+        <w:pStyle w:val="Corpodetexto"/>
+      </w:pPr>
+    </w:p>
+    <w:p>
+      <w:pPr>
+        <w:pStyle w:val="Corpodetexto"/>
+        <w:jc w:val="right"/>
+      </w:pPr>
+      <w:r>
+        <w:t>Trabalho</w:t>
+      </w:r>
+      <w:r>
+        <w:t xml:space="preserve"> acadêmico apresentado ao curso </w:t>
+      </w:r>
+    </w:p>
+    <w:p>
+      <w:pPr>
+        <w:pStyle w:val="Corpodetexto"/>
+        <w:jc w:val="right"/>
+      </w:pPr>
+      <w:r>
+        <w:t xml:space="preserve">Técnico em Desenvolvimento de Sistemas do </w:t>
+      </w:r>
+    </w:p>
+    <w:p>
+      <w:pPr>
+        <w:pStyle w:val="Corpodetexto"/>
+        <w:jc w:val="right"/>
+      </w:pPr>
+      <w:r>
+        <w:t>SENAI, como contribuição para o projeto SCRUM.</w:t>
+      </w:r>
+    </w:p>
+    <w:p>
+      <w:pPr>
+        <w:pStyle w:val="Corpodetexto"/>
+        <w:jc w:val="right"/>
+      </w:pPr>
+      <w:r>
+        <w:t>Orientadores: Nadja Luz e Raul Lopes.</w:t>
+      </w:r>
+    </w:p>
+    <w:p>
+      <w:pPr>
+        <w:pStyle w:val="Corpodetexto"/>
+      </w:pPr>
+    </w:p>
+    <w:p>
+      <w:pPr>
+        <w:pStyle w:val="Corpodetexto"/>
+        <w:rPr>
+          <w:sz w:val="20"/>
+        </w:rPr>
+      </w:pPr>
+    </w:p>
+    <w:p>
+      <w:pPr>
+        <w:pStyle w:val="Corpodetexto"/>
+        <w:rPr>
+          <w:sz w:val="20"/>
+        </w:rPr>
+      </w:pPr>
+    </w:p>
+    <w:p>
+      <w:pPr>
+        <w:pStyle w:val="Corpodetexto"/>
+        <w:rPr>
+          <w:sz w:val="20"/>
+        </w:rPr>
+      </w:pPr>
+    </w:p>
+    <w:p>
+      <w:pPr>
+        <w:pStyle w:val="Corpodetexto"/>
+        <w:rPr>
+          <w:sz w:val="20"/>
+        </w:rPr>
+      </w:pPr>
+    </w:p>
+    <w:p>
+      <w:pPr>
+        <w:pStyle w:val="Corpodetexto"/>
+        <w:rPr>
+          <w:sz w:val="20"/>
+        </w:rPr>
+      </w:pPr>
+    </w:p>
+    <w:p>
+      <w:pPr>
+        <w:pStyle w:val="Corpodetexto"/>
+        <w:rPr>
+          <w:sz w:val="20"/>
+        </w:rPr>
+      </w:pPr>
+    </w:p>
+    <w:p>
+      <w:pPr>
+        <w:pStyle w:val="Corpodetexto"/>
+        <w:rPr>
+          <w:sz w:val="20"/>
+        </w:rPr>
+      </w:pPr>
+    </w:p>
+    <w:p>
+      <w:pPr>
+        <w:pStyle w:val="Corpodetexto"/>
+        <w:rPr>
+          <w:sz w:val="20"/>
+        </w:rPr>
+      </w:pPr>
+    </w:p>
+    <w:p>
+      <w:pPr>
+        <w:pStyle w:val="Corpodetexto"/>
+        <w:rPr>
+          <w:sz w:val="20"/>
+        </w:rPr>
+      </w:pPr>
+    </w:p>
+    <w:p>
+      <w:pPr>
+        <w:pStyle w:val="Corpodetexto"/>
+        <w:rPr>
+          <w:sz w:val="20"/>
+        </w:rPr>
+      </w:pPr>
+    </w:p>
+    <w:p>
+      <w:pPr>
+        <w:pStyle w:val="Corpodetexto"/>
+        <w:spacing w:before="26"/>
+        <w:rPr>
+          <w:sz w:val="20"/>
+        </w:rPr>
+      </w:pPr>
+    </w:p>
+    <w:p>
+      <w:pPr>
+        <w:pStyle w:val="Corpodetexto"/>
+        <w:spacing w:line="360" w:lineRule="auto"/>
+        <w:ind w:left="3452" w:right="3588"/>
+        <w:jc w:val="center"/>
+      </w:pPr>
+      <w:r>
+        <w:rPr>
+          <w:spacing w:val="-2"/>
+        </w:rPr>
+        <w:t>SANTO</w:t>
+      </w:r>
+      <w:r>
+        <w:rPr>
+          <w:spacing w:val="-15"/>
+        </w:rPr>
+        <w:t xml:space="preserve"> </w:t>
+      </w:r>
+      <w:r>
+        <w:rPr>
+          <w:spacing w:val="-2"/>
+        </w:rPr>
+        <w:t xml:space="preserve">ANDRÉ </w:t>
+      </w:r>
+      <w:r>
+        <w:rPr>
+          <w:spacing w:val="-4"/>
+        </w:rPr>
+        <w:t>2025</w:t>
       </w:r>
     </w:p>
     <w:p>
@@ -4214,7 +4861,7 @@
           <w:noProof/>
         </w:rPr>
         <w:drawing>
-          <wp:inline distT="0" distB="0" distL="0" distR="0" wp14:anchorId="68DA640E" wp14:editId="656A58C7">
+          <wp:inline distT="0" distB="0" distL="0" distR="0" wp14:anchorId="68DA640E" wp14:editId="01EAC898">
             <wp:extent cx="3771900" cy="2829130"/>
             <wp:effectExtent l="0" t="0" r="0" b="9525"/>
             <wp:docPr id="1211351210" name="Imagem 4" descr="Tabela&#10;&#10;O conteúdo gerado por IA pode estar incorreto."/>
@@ -4492,9 +5139,11 @@
     </w:p>
     <w:p>
       <w:pPr>
-        <w:rPr>
-          <w:b/>
-          <w:bCs/>
+        <w:spacing w:line="360" w:lineRule="auto"/>
+        <w:jc w:val="both"/>
+        <w:rPr>
+          <w:sz w:val="24"/>
+          <w:szCs w:val="24"/>
         </w:rPr>
       </w:pPr>
       <w:r>
@@ -4505,40 +5154,53 @@
         <w:t xml:space="preserve"> </w:t>
       </w:r>
       <w:r>
-        <w:t>Manual de marca, se trata de uma etapa crucial no desenvolvimento de um WebSite, pois nele se define inúmeros fatores como, a paleta de cores a ser utilizada(para gerar uma melhor harmonia), tipo de fonte de letras, logomarca da empresa e outros inúmeros fatores.</w:t>
-      </w:r>
-      <w:r>
-        <w:t xml:space="preserve"> </w:t>
-      </w:r>
-      <w:r>
-        <w:rPr>
-          <w:b/>
-          <w:bCs/>
-          <w:color w:val="FF0000"/>
-        </w:rPr>
-        <w:t>(inserir a citação)</w:t>
-      </w:r>
-      <w:r>
-        <w:rPr>
-          <w:b/>
-          <w:bCs/>
-          <w:color w:val="FF0000"/>
-        </w:rPr>
-        <w:t xml:space="preserve">. Na figura 1 é possível ... </w:t>
-      </w:r>
-    </w:p>
-    <w:p>
-      <w:pPr>
-        <w:rPr>
-          <w:b/>
-          <w:bCs/>
-        </w:rPr>
-      </w:pPr>
-      <w:r>
-        <w:t>Assim como na figura a seguir:</w:t>
-      </w:r>
-      <w:bookmarkEnd w:id="12"/>
-    </w:p>
+        <w:rPr>
+          <w:sz w:val="24"/>
+          <w:szCs w:val="24"/>
+        </w:rPr>
+        <w:t>Manual de marca, se trata de uma etapa crucial no desenvolvimento de um WebSite, pois nele se define inúmeros fatores como, a paleta de cores a ser utilizada(para gerar uma melhor harmonia), tipo de fonte de letras, logomarca da empresa e outros inúmeros fatores</w:t>
+      </w:r>
+      <w:r>
+        <w:rPr>
+          <w:sz w:val="24"/>
+          <w:szCs w:val="24"/>
+        </w:rPr>
+        <w:t xml:space="preserve"> (</w:t>
+      </w:r>
+      <w:r>
+        <w:rPr>
+          <w:sz w:val="24"/>
+          <w:szCs w:val="24"/>
+        </w:rPr>
+        <w:t>ROCKCONTENT</w:t>
+      </w:r>
+      <w:r>
+        <w:rPr>
+          <w:sz w:val="24"/>
+          <w:szCs w:val="24"/>
+        </w:rPr>
+        <w:t>, 2023).</w:t>
+      </w:r>
+    </w:p>
+    <w:p>
+      <w:pPr>
+        <w:spacing w:line="360" w:lineRule="auto"/>
+        <w:jc w:val="both"/>
+        <w:rPr>
+          <w:sz w:val="24"/>
+          <w:szCs w:val="24"/>
+        </w:rPr>
+      </w:pPr>
+      <w:r>
+        <w:rPr>
+          <w:sz w:val="24"/>
+          <w:szCs w:val="24"/>
+        </w:rPr>
+        <w:tab/>
+        <w:t>Na figura 1, é possível visualizar a paleta de cores escolhida, fontes e contraste. Tais cores foram escolhidas pensando na harmonia do site, o roxo simboliza criatividade e inspiração, enquanto o azul transmite intelecto e segurança, sentimentos que o nosso site procura passar a quem for acessá-lo.</w:t>
+      </w:r>
+    </w:p>
+    <w:bookmarkEnd w:id="12"/>
     <w:p>
       <w:pPr>
         <w:pStyle w:val="Ttulo2"/>
@@ -4764,6 +5426,127 @@
     <w:p>
       <w:pPr>
         <w:spacing w:before="154"/>
+        <w:ind w:right="143"/>
+        <w:jc w:val="both"/>
+        <w:rPr>
+          <w:spacing w:val="-2"/>
+          <w:sz w:val="20"/>
+        </w:rPr>
+      </w:pPr>
+    </w:p>
+    <w:p>
+      <w:pPr>
+        <w:spacing w:before="154"/>
+        <w:ind w:right="143"/>
+        <w:jc w:val="both"/>
+        <w:rPr>
+          <w:spacing w:val="-2"/>
+          <w:sz w:val="20"/>
+        </w:rPr>
+      </w:pPr>
+    </w:p>
+    <w:p>
+      <w:pPr>
+        <w:spacing w:before="154"/>
+        <w:ind w:right="143"/>
+        <w:jc w:val="both"/>
+        <w:rPr>
+          <w:spacing w:val="-2"/>
+          <w:sz w:val="20"/>
+        </w:rPr>
+      </w:pPr>
+    </w:p>
+    <w:p>
+      <w:pPr>
+        <w:spacing w:before="154"/>
+        <w:ind w:right="143"/>
+        <w:jc w:val="both"/>
+        <w:rPr>
+          <w:spacing w:val="-2"/>
+          <w:sz w:val="20"/>
+        </w:rPr>
+      </w:pPr>
+    </w:p>
+    <w:p>
+      <w:pPr>
+        <w:spacing w:before="154"/>
+        <w:ind w:right="143"/>
+        <w:jc w:val="both"/>
+        <w:rPr>
+          <w:spacing w:val="-2"/>
+          <w:sz w:val="20"/>
+        </w:rPr>
+      </w:pPr>
+    </w:p>
+    <w:p>
+      <w:pPr>
+        <w:spacing w:before="154"/>
+        <w:ind w:right="143"/>
+        <w:jc w:val="both"/>
+        <w:rPr>
+          <w:spacing w:val="-2"/>
+          <w:sz w:val="20"/>
+        </w:rPr>
+      </w:pPr>
+    </w:p>
+    <w:p>
+      <w:pPr>
+        <w:spacing w:before="154"/>
+        <w:ind w:right="143"/>
+        <w:jc w:val="both"/>
+        <w:rPr>
+          <w:spacing w:val="-2"/>
+          <w:sz w:val="20"/>
+        </w:rPr>
+      </w:pPr>
+    </w:p>
+    <w:p>
+      <w:pPr>
+        <w:spacing w:before="154"/>
+        <w:ind w:right="143"/>
+        <w:jc w:val="both"/>
+        <w:rPr>
+          <w:spacing w:val="-2"/>
+          <w:sz w:val="20"/>
+        </w:rPr>
+      </w:pPr>
+    </w:p>
+    <w:p>
+      <w:pPr>
+        <w:spacing w:before="154"/>
+        <w:ind w:right="143"/>
+        <w:jc w:val="both"/>
+        <w:rPr>
+          <w:spacing w:val="-2"/>
+          <w:sz w:val="20"/>
+        </w:rPr>
+      </w:pPr>
+    </w:p>
+    <w:p>
+      <w:pPr>
+        <w:spacing w:before="154"/>
+        <w:ind w:right="143"/>
+        <w:jc w:val="both"/>
+        <w:rPr>
+          <w:spacing w:val="-2"/>
+          <w:sz w:val="20"/>
+        </w:rPr>
+      </w:pPr>
+    </w:p>
+    <w:p>
+      <w:pPr>
+        <w:spacing w:before="154"/>
+        <w:ind w:right="143"/>
+        <w:jc w:val="both"/>
+        <w:rPr>
+          <w:spacing w:val="-2"/>
+          <w:sz w:val="20"/>
+        </w:rPr>
+      </w:pPr>
+    </w:p>
+    <w:p>
+      <w:pPr>
+        <w:spacing w:before="154" w:line="360" w:lineRule="auto"/>
         <w:ind w:right="143" w:firstLine="720"/>
         <w:jc w:val="both"/>
         <w:rPr>
@@ -4776,7 +5559,15 @@
           <w:sz w:val="24"/>
           <w:szCs w:val="24"/>
         </w:rPr>
-        <w:t>Além disso, criamos uma logo para utilizar em nossa empresa:</w:t>
+        <w:lastRenderedPageBreak/>
+        <w:t xml:space="preserve">Além disso, </w:t>
+      </w:r>
+      <w:r>
+        <w:rPr>
+          <w:sz w:val="24"/>
+          <w:szCs w:val="24"/>
+        </w:rPr>
+        <w:t>a logo da figura 2 foi criada com uma capivara funcionando como mascote, tal animal foi selecionado por serem roedores conhecidos por sua tranquilidade, adaptabilidade e organização.</w:t>
       </w:r>
     </w:p>
     <w:p>
@@ -4833,17 +5624,6 @@
         </w:rPr>
         <w:t xml:space="preserve">Logo da empresa  </w:t>
       </w:r>
-    </w:p>
-    <w:p>
-      <w:pPr>
-        <w:spacing w:before="154"/>
-        <w:ind w:right="143"/>
-        <w:jc w:val="center"/>
-        <w:rPr>
-          <w:spacing w:val="-2"/>
-          <w:sz w:val="20"/>
-        </w:rPr>
-      </w:pPr>
     </w:p>
     <w:p>
       <w:pPr>
@@ -5049,7 +5829,18 @@
         <w:jc w:val="both"/>
       </w:pPr>
       <w:r>
-        <w:t>Para garantir uma organização eficiente e um acompanhamento preciso do progresso do projeto, foram criados dois modelos de cronograma: um Kanban e um Scrum. Ambos serão seguidos rigorosamente ao longo do desenvolvimento, proporcionando uma estrutura clara para a execução das tarefas e o cumprimento dos prazos. O modelo Kanban foi adotado para gerenciar o fluxo de trabalho de maneira</w:t>
+        <w:t xml:space="preserve">Para garantir uma organização eficiente e um acompanhamento preciso do progresso do projeto, foram criados dois modelos de cronograma: um Kanban e um Scrum. Ambos serão seguidos rigorosamente ao longo do desenvolvimento, proporcionando uma estrutura clara para a execução das tarefas e o cumprimento dos prazos. </w:t>
+      </w:r>
+    </w:p>
+    <w:p>
+      <w:pPr>
+        <w:pStyle w:val="Corpodetexto"/>
+        <w:spacing w:line="360" w:lineRule="auto"/>
+        <w:ind w:left="2" w:right="141" w:firstLine="707"/>
+        <w:jc w:val="both"/>
+      </w:pPr>
+      <w:r>
+        <w:t>O modelo Kanban foi adotado para gerenciar o fluxo de trabalho de maneira</w:t>
       </w:r>
       <w:r>
         <w:rPr>
@@ -5149,6 +5940,15 @@
       </w:r>
       <w:r>
         <w:t>etapas do processo de forma dinâmica, identificando rapidamente o status de cada tarefa. Por outro lado, o modelo Scrum será utilizado para estruturar o trabalho em ciclos, conhecidos como sprints, com metas bem definidas a serem alcançadas em períodos específicos.</w:t>
+      </w:r>
+      <w:r>
+        <w:t xml:space="preserve"> (</w:t>
+      </w:r>
+      <w:r>
+        <w:t>ATLASSIAN</w:t>
+      </w:r>
+      <w:r>
+        <w:t>, 2025)</w:t>
       </w:r>
     </w:p>
     <w:p>
@@ -5159,14 +5959,50 @@
         <w:jc w:val="both"/>
       </w:pPr>
       <w:r>
-        <w:t xml:space="preserve">O Kanban garante que o progresso seja visível e os gargalos sejam rapidamente identificados. A figura </w:t>
+        <w:t xml:space="preserve">A figura </w:t>
       </w:r>
       <w:r>
         <w:t>3</w:t>
       </w:r>
       <w:r>
-        <w:t xml:space="preserve"> ilustra como esse cronograma é aplicado e acompanhado ao longo de todas as fases do projeto.</w:t>
-      </w:r>
+        <w:t xml:space="preserve"> ilustra como esse cronograma é aplicado e acompanhado ao longo de todas as fases do projeto</w:t>
+      </w:r>
+      <w:r>
+        <w:t>, com cada etapa sendo elencada em grupos diferentes, não iniciado, em progresso e concluído</w:t>
+      </w:r>
+      <w:r>
+        <w:t>.</w:t>
+      </w:r>
+    </w:p>
+    <w:p>
+      <w:pPr>
+        <w:pStyle w:val="Corpodetexto"/>
+        <w:spacing w:before="137"/>
+      </w:pPr>
+    </w:p>
+    <w:p>
+      <w:pPr>
+        <w:pStyle w:val="Corpodetexto"/>
+        <w:spacing w:before="137"/>
+      </w:pPr>
+    </w:p>
+    <w:p>
+      <w:pPr>
+        <w:pStyle w:val="Corpodetexto"/>
+        <w:spacing w:before="137"/>
+      </w:pPr>
+    </w:p>
+    <w:p>
+      <w:pPr>
+        <w:pStyle w:val="Corpodetexto"/>
+        <w:spacing w:before="137"/>
+      </w:pPr>
+    </w:p>
+    <w:p>
+      <w:pPr>
+        <w:pStyle w:val="Corpodetexto"/>
+        <w:spacing w:before="137"/>
+      </w:pPr>
     </w:p>
     <w:p>
       <w:pPr>
@@ -5187,6 +6023,7 @@
         <w:rPr>
           <w:sz w:val="20"/>
         </w:rPr>
+        <w:lastRenderedPageBreak/>
         <w:t>Figura</w:t>
       </w:r>
       <w:r>
@@ -5442,50 +6279,47 @@
         <w:jc w:val="both"/>
       </w:pPr>
       <w:r>
-        <w:t xml:space="preserve">Por outro lado, o Scrum foca na entrega contínua de funcionalidades incrementais e na melhoria constante do processo de desenvolvimento. A Figura </w:t>
+        <w:t>Por outro lado, o Scrum foca na entrega contínua de funcionalidades incrementais e na melhoria constante do processo de desenvolvimento.</w:t>
+      </w:r>
+      <w:r>
+        <w:t xml:space="preserve"> </w:t>
+      </w:r>
+      <w:r>
+        <w:t>(</w:t>
+      </w:r>
+      <w:r>
+        <w:t>ATLASSIAN</w:t>
+      </w:r>
+      <w:r>
+        <w:t>, 2025)</w:t>
+      </w:r>
+    </w:p>
+    <w:p>
+      <w:pPr>
+        <w:pStyle w:val="Corpodetexto"/>
+        <w:spacing w:line="360" w:lineRule="auto"/>
+        <w:ind w:left="2" w:right="142" w:firstLine="566"/>
+        <w:jc w:val="both"/>
+      </w:pPr>
+      <w:r>
+        <w:t xml:space="preserve">A Figura </w:t>
       </w:r>
       <w:r>
         <w:t>4</w:t>
       </w:r>
       <w:r>
-        <w:t xml:space="preserve"> ilustra essa abordagem, mostrando claramente a divisão das tarefas em ciclos de trabalho (sprints) e o status de progresso de cada uma delas.</w:t>
+        <w:t xml:space="preserve"> ilustra essa abordagem, mostrando claramente a divisão das tarefas em ciclos de trabalho (sprints) e o status de progresso de cada uma dela</w:t>
+      </w:r>
+      <w:r>
+        <w:t>s.</w:t>
       </w:r>
     </w:p>
     <w:p>
       <w:pPr>
         <w:pStyle w:val="Corpodetexto"/>
         <w:spacing w:line="360" w:lineRule="auto"/>
+        <w:ind w:left="2" w:right="142" w:firstLine="566"/>
         <w:jc w:val="both"/>
-        <w:sectPr>
-          <w:pgSz w:w="11910" w:h="16840"/>
-          <w:pgMar w:top="920" w:right="992" w:bottom="280" w:left="1700" w:header="712" w:footer="0" w:gutter="0"/>
-          <w:cols w:space="720"/>
-        </w:sectPr>
-      </w:pPr>
-    </w:p>
-    <w:p>
-      <w:pPr>
-        <w:pStyle w:val="Corpodetexto"/>
-        <w:rPr>
-          <w:sz w:val="20"/>
-        </w:rPr>
-      </w:pPr>
-    </w:p>
-    <w:p>
-      <w:pPr>
-        <w:pStyle w:val="Corpodetexto"/>
-        <w:rPr>
-          <w:sz w:val="20"/>
-        </w:rPr>
-      </w:pPr>
-    </w:p>
-    <w:p>
-      <w:pPr>
-        <w:pStyle w:val="Corpodetexto"/>
-        <w:spacing w:before="74"/>
-        <w:rPr>
-          <w:sz w:val="20"/>
-        </w:rPr>
       </w:pPr>
     </w:p>
     <w:p>
@@ -5576,9 +6410,9 @@
           <w:noProof/>
         </w:rPr>
         <w:drawing>
-          <wp:inline distT="0" distB="0" distL="0" distR="0" wp14:anchorId="273FD8BE" wp14:editId="7ED7BA68">
-            <wp:extent cx="4991100" cy="1837145"/>
-            <wp:effectExtent l="0" t="0" r="0" b="0"/>
+          <wp:inline distT="0" distB="0" distL="0" distR="0" wp14:anchorId="07852BB2" wp14:editId="2F889525">
+            <wp:extent cx="4819650" cy="2133517"/>
+            <wp:effectExtent l="0" t="0" r="0" b="635"/>
             <wp:docPr id="1142666704" name="Imagem 6" descr="Interface gráfica do usuário, Texto, Aplicativo, Email&#10;&#10;O conteúdo gerado por IA pode estar incorreto."/>
             <wp:cNvGraphicFramePr>
               <a:graphicFrameLocks xmlns:a="http://schemas.openxmlformats.org/drawingml/2006/main" noChangeAspect="1"/>
@@ -5592,7 +6426,7 @@
                       <a:picLocks noChangeAspect="1" noChangeArrowheads="1"/>
                     </pic:cNvPicPr>
                   </pic:nvPicPr>
-                  <pic:blipFill>
+                  <pic:blipFill rotWithShape="1">
                     <a:blip r:embed="rId15">
                       <a:extLst>
                         <a:ext uri="{28A0092B-C50C-407E-A947-70E740481C1C}">
@@ -5600,15 +6434,13 @@
                         </a:ext>
                       </a:extLst>
                     </a:blip>
-                    <a:srcRect/>
-                    <a:stretch>
-                      <a:fillRect/>
-                    </a:stretch>
+                    <a:srcRect r="16850"/>
+                    <a:stretch/>
                   </pic:blipFill>
                   <pic:spPr bwMode="auto">
                     <a:xfrm>
                       <a:off x="0" y="0"/>
-                      <a:ext cx="5002641" cy="1841393"/>
+                      <a:ext cx="4850169" cy="2147027"/>
                     </a:xfrm>
                     <a:prstGeom prst="rect">
                       <a:avLst/>
@@ -5617,6 +6449,11 @@
                     <a:ln>
                       <a:noFill/>
                     </a:ln>
+                    <a:extLst>
+                      <a:ext uri="{53640926-AAD7-44D8-BBD7-CCE9431645EC}">
+                        <a14:shadowObscured xmlns:a14="http://schemas.microsoft.com/office/drawing/2010/main"/>
+                      </a:ext>
+                    </a:extLst>
                   </pic:spPr>
                 </pic:pic>
               </a:graphicData>
@@ -5704,22 +6541,21 @@
           <w:spacing w:val="-2"/>
           <w:sz w:val="20"/>
         </w:rPr>
-        <w:t>(202</w:t>
-      </w:r>
-      <w:r>
-        <w:rPr>
-          <w:spacing w:val="-2"/>
-          <w:sz w:val="20"/>
-        </w:rPr>
-        <w:t>5</w:t>
-      </w:r>
-      <w:r>
-        <w:rPr>
-          <w:spacing w:val="-2"/>
-          <w:sz w:val="20"/>
-        </w:rPr>
-        <w:t>).</w:t>
-      </w:r>
+        <w:t>(2025).</w:t>
+      </w:r>
+    </w:p>
+    <w:p>
+      <w:pPr>
+        <w:pStyle w:val="Corpodetexto"/>
+        <w:spacing w:line="360" w:lineRule="auto"/>
+        <w:ind w:left="2" w:right="142" w:firstLine="566"/>
+        <w:jc w:val="both"/>
+        <w:sectPr>
+          <w:pgSz w:w="11910" w:h="16840"/>
+          <w:pgMar w:top="920" w:right="992" w:bottom="280" w:left="1700" w:header="712" w:footer="0" w:gutter="0"/>
+          <w:cols w:space="720"/>
+        </w:sectPr>
+      </w:pPr>
     </w:p>
     <w:p>
       <w:pPr>
@@ -5776,10 +6612,34 @@
         <w:jc w:val="both"/>
       </w:pPr>
       <w:r>
-        <w:t>Iniciamos o projeto criando protótipos de diferentes níveis de fidelidade, tanto de baixa quanto de alta. Esses protótipos serviram como fundamentais para a concepção e estruturação do nosso site, permitindo testar e validar ideias antes da implementação final. A imagem a seguir apresenta a tela de login, na qual o usuário ao entrar no site tem que preencher os campos com seus dados</w:t>
-      </w:r>
-      <w:r>
-        <w:t>.</w:t>
+        <w:t>Iniciamos o projeto criando protótipos de alta</w:t>
+      </w:r>
+      <w:r>
+        <w:t xml:space="preserve"> fidelidade, e</w:t>
+      </w:r>
+      <w:r>
+        <w:t>sse protótipo servi</w:t>
+      </w:r>
+      <w:r>
+        <w:t>u</w:t>
+      </w:r>
+      <w:r>
+        <w:t xml:space="preserve"> como fundament</w:t>
+      </w:r>
+      <w:r>
+        <w:t>al</w:t>
+      </w:r>
+      <w:r>
+        <w:t xml:space="preserve"> para a concepção e estruturação do nosso site, permitindo testar e validar ideias antes da implementação final. A </w:t>
+      </w:r>
+      <w:r>
+        <w:t xml:space="preserve">figura 5 </w:t>
+      </w:r>
+      <w:r>
+        <w:t>apresenta a tela de login, na qual o usuário ao entrar no site tem que preencher os campos com seus dados</w:t>
+      </w:r>
+      <w:r>
+        <w:t xml:space="preserve"> através de um formulário, com campos de usuário e senha. Caso o usuário não tenha um login, através de um botão de “cadastre-se”, se é possível realizar um cadastro para garantir seu acesso no site. Além disso, se há um botão de “esqueci minha senha”, na qual, o usuário acessa um formulário para a alteração da sua senha anterior.</w:t>
       </w:r>
     </w:p>
     <w:p>
@@ -6183,7 +7043,10 @@
         <w:t xml:space="preserve"> </w:t>
       </w:r>
       <w:r>
-        <w:t>fácil acesso para os demais conteúdos da página.</w:t>
+        <w:t>fácil acesso para os demais conteúdos da página</w:t>
+      </w:r>
+      <w:r>
+        <w:t>, através de botões de acesso como “comece já” e “login”, se é possível o acesso as demais telas do site. A imagem do fundo representa a essência da “ServHub”, o foco no trabalho.</w:t>
       </w:r>
     </w:p>
     <w:p>
@@ -6454,8 +7317,80 @@
         <w:t>os formulários de cadastro</w:t>
       </w:r>
       <w:r>
-        <w:t>.</w:t>
-      </w:r>
+        <w:t>, com duas opções, cadastro como empresa ou funcionário, que depende das funções que o usuário executar.</w:t>
+      </w:r>
+    </w:p>
+    <w:p>
+      <w:pPr>
+        <w:pStyle w:val="Corpodetexto"/>
+        <w:spacing w:before="69"/>
+      </w:pPr>
+    </w:p>
+    <w:p>
+      <w:pPr>
+        <w:pStyle w:val="Corpodetexto"/>
+        <w:spacing w:before="69"/>
+      </w:pPr>
+    </w:p>
+    <w:p>
+      <w:pPr>
+        <w:pStyle w:val="Corpodetexto"/>
+        <w:spacing w:before="69"/>
+      </w:pPr>
+    </w:p>
+    <w:p>
+      <w:pPr>
+        <w:pStyle w:val="Corpodetexto"/>
+        <w:spacing w:before="69"/>
+      </w:pPr>
+    </w:p>
+    <w:p>
+      <w:pPr>
+        <w:pStyle w:val="Corpodetexto"/>
+        <w:spacing w:before="69"/>
+      </w:pPr>
+    </w:p>
+    <w:p>
+      <w:pPr>
+        <w:pStyle w:val="Corpodetexto"/>
+        <w:spacing w:before="69"/>
+      </w:pPr>
+    </w:p>
+    <w:p>
+      <w:pPr>
+        <w:pStyle w:val="Corpodetexto"/>
+        <w:spacing w:before="69"/>
+      </w:pPr>
+    </w:p>
+    <w:p>
+      <w:pPr>
+        <w:pStyle w:val="Corpodetexto"/>
+        <w:spacing w:before="69"/>
+      </w:pPr>
+    </w:p>
+    <w:p>
+      <w:pPr>
+        <w:pStyle w:val="Corpodetexto"/>
+        <w:spacing w:before="69"/>
+      </w:pPr>
+    </w:p>
+    <w:p>
+      <w:pPr>
+        <w:pStyle w:val="Corpodetexto"/>
+        <w:spacing w:before="69"/>
+      </w:pPr>
+    </w:p>
+    <w:p>
+      <w:pPr>
+        <w:pStyle w:val="Corpodetexto"/>
+        <w:spacing w:before="69"/>
+      </w:pPr>
+    </w:p>
+    <w:p>
+      <w:pPr>
+        <w:pStyle w:val="Corpodetexto"/>
+        <w:spacing w:before="69"/>
+      </w:pPr>
     </w:p>
     <w:p>
       <w:pPr>
@@ -6476,6 +7411,7 @@
         <w:rPr>
           <w:sz w:val="20"/>
         </w:rPr>
+        <w:lastRenderedPageBreak/>
         <w:t>Figura</w:t>
       </w:r>
       <w:r>
@@ -6582,9 +7518,9 @@
           <w:sz w:val="20"/>
         </w:rPr>
         <w:drawing>
-          <wp:inline distT="0" distB="0" distL="0" distR="0" wp14:anchorId="23BAB549" wp14:editId="6798EC85">
-            <wp:extent cx="4032250" cy="2878828"/>
-            <wp:effectExtent l="0" t="0" r="6350" b="0"/>
+          <wp:inline distT="0" distB="0" distL="0" distR="0" wp14:anchorId="23BAB549" wp14:editId="184857D6">
+            <wp:extent cx="4144685" cy="2959100"/>
+            <wp:effectExtent l="0" t="0" r="8255" b="0"/>
             <wp:docPr id="58238373" name="Imagem 1" descr="Interface gráfica do usuário&#10;&#10;O conteúdo gerado por IA pode estar incorreto."/>
             <wp:cNvGraphicFramePr>
               <a:graphicFrameLocks xmlns:a="http://schemas.openxmlformats.org/drawingml/2006/main" noChangeAspect="1"/>
@@ -6605,7 +7541,7 @@
                   <pic:spPr>
                     <a:xfrm>
                       <a:off x="0" y="0"/>
-                      <a:ext cx="4040210" cy="2884511"/>
+                      <a:ext cx="4162611" cy="2971898"/>
                     </a:xfrm>
                     <a:prstGeom prst="rect">
                       <a:avLst/>
@@ -6633,6 +7569,7 @@
         <w:ind w:right="143"/>
         <w:jc w:val="center"/>
         <w:rPr>
+          <w:spacing w:val="-2"/>
           <w:sz w:val="20"/>
         </w:rPr>
       </w:pPr>
@@ -6725,49 +7662,30 @@
     </w:p>
     <w:p>
       <w:pPr>
+        <w:spacing w:before="110"/>
+        <w:ind w:right="143"/>
         <w:jc w:val="center"/>
         <w:rPr>
-          <w:sz w:val="20"/>
-        </w:rPr>
-        <w:sectPr>
-          <w:pgSz w:w="11910" w:h="16840"/>
-          <w:pgMar w:top="920" w:right="992" w:bottom="280" w:left="1700" w:header="712" w:footer="0" w:gutter="0"/>
-          <w:cols w:space="720"/>
-        </w:sectPr>
-      </w:pPr>
-    </w:p>
-    <w:p>
-      <w:pPr>
-        <w:pStyle w:val="Corpodetexto"/>
-      </w:pPr>
-    </w:p>
-    <w:p>
-      <w:pPr>
-        <w:pStyle w:val="Corpodetexto"/>
-        <w:spacing w:before="213"/>
+          <w:spacing w:val="-2"/>
+          <w:sz w:val="20"/>
+        </w:rPr>
       </w:pPr>
     </w:p>
     <w:p>
       <w:pPr>
         <w:pStyle w:val="Corpodetexto"/>
         <w:spacing w:line="360" w:lineRule="auto"/>
-        <w:ind w:left="2" w:right="141" w:firstLine="566"/>
+        <w:ind w:right="141" w:firstLine="720"/>
         <w:jc w:val="both"/>
       </w:pPr>
       <w:r>
-        <w:t xml:space="preserve">A figura </w:t>
-      </w:r>
-      <w:r>
-        <w:t>8</w:t>
-      </w:r>
-      <w:r>
-        <w:t xml:space="preserve"> demonstra a </w:t>
-      </w:r>
-      <w:r>
-        <w:t>tela de perfil, mas a de usuário</w:t>
-      </w:r>
-      <w:r>
-        <w:t>.</w:t>
+        <w:t>A figura 8 demonstra a tela de perfil, mas a de usuário</w:t>
+      </w:r>
+      <w:r>
+        <w:t>, onde se pode visualizar informações de seu perfil pessoa</w:t>
+      </w:r>
+      <w:r>
+        <w:t>l e também outros profissionais que se cadastraram na plataforma, além de uma barra de busca para ver outros profissionais cadastrados na área de sua preferência de pesquisa.</w:t>
       </w:r>
     </w:p>
     <w:p>
@@ -6878,9 +7796,9 @@
           <w:sz w:val="20"/>
         </w:rPr>
         <w:drawing>
-          <wp:inline distT="0" distB="0" distL="0" distR="0" wp14:anchorId="78AB969A" wp14:editId="1EBC9EDF">
-            <wp:extent cx="4687832" cy="3962400"/>
-            <wp:effectExtent l="0" t="0" r="0" b="0"/>
+          <wp:inline distT="0" distB="0" distL="0" distR="0" wp14:anchorId="52549AD1" wp14:editId="7F5563D0">
+            <wp:extent cx="4011699" cy="3390900"/>
+            <wp:effectExtent l="0" t="0" r="8255" b="0"/>
             <wp:docPr id="574640148" name="Imagem 1" descr="Interface gráfica do usuário, Site&#10;&#10;O conteúdo gerado por IA pode estar incorreto."/>
             <wp:cNvGraphicFramePr>
               <a:graphicFrameLocks xmlns:a="http://schemas.openxmlformats.org/drawingml/2006/main" noChangeAspect="1"/>
@@ -6901,7 +7819,7 @@
                   <pic:spPr>
                     <a:xfrm>
                       <a:off x="0" y="0"/>
-                      <a:ext cx="4692462" cy="3966314"/>
+                      <a:ext cx="4029680" cy="3406098"/>
                     </a:xfrm>
                     <a:prstGeom prst="rect">
                       <a:avLst/>
@@ -7002,22 +7920,23 @@
           <w:spacing w:val="-2"/>
           <w:sz w:val="20"/>
         </w:rPr>
-        <w:t>(202</w:t>
-      </w:r>
-      <w:r>
-        <w:rPr>
-          <w:spacing w:val="-2"/>
-          <w:sz w:val="20"/>
-        </w:rPr>
-        <w:t>5</w:t>
-      </w:r>
-      <w:r>
-        <w:rPr>
-          <w:spacing w:val="-2"/>
-          <w:sz w:val="20"/>
-        </w:rPr>
-        <w:t>).</w:t>
-      </w:r>
+        <w:t>(2025).</w:t>
+      </w:r>
+    </w:p>
+    <w:p>
+      <w:pPr>
+        <w:spacing w:before="110"/>
+        <w:ind w:right="143"/>
+        <w:jc w:val="center"/>
+        <w:rPr>
+          <w:sz w:val="20"/>
+        </w:rPr>
+        <w:sectPr>
+          <w:pgSz w:w="11910" w:h="16840"/>
+          <w:pgMar w:top="920" w:right="992" w:bottom="280" w:left="1700" w:header="712" w:footer="0" w:gutter="0"/>
+          <w:cols w:space="720"/>
+        </w:sectPr>
+      </w:pPr>
     </w:p>
     <w:p>
       <w:pPr>
@@ -7035,7 +7954,10 @@
         <w:jc w:val="both"/>
       </w:pPr>
       <w:r>
-        <w:t>A figura 9 demonstra a tela de perfil, com acesso aos serviços e configurações do administrador.</w:t>
+        <w:t>A figura 9 demonstra a tela de perfil, com acesso aos serviços e configurações do administrador</w:t>
+      </w:r>
+      <w:r>
+        <w:t>, onde além da visualização de profissionais e a barra de busca, o administrador pode editar informações ou deletá-las.</w:t>
       </w:r>
     </w:p>
     <w:p>
@@ -7131,16 +8053,6 @@
         </w:rPr>
         <w:t>(exemplo).</w:t>
       </w:r>
-    </w:p>
-    <w:p>
-      <w:pPr>
-        <w:ind w:right="137"/>
-        <w:jc w:val="center"/>
-        <w:rPr>
-          <w:spacing w:val="-2"/>
-          <w:sz w:val="20"/>
-        </w:rPr>
-      </w:pPr>
     </w:p>
     <w:p>
       <w:pPr>
@@ -7397,24 +8309,6 @@
     </w:p>
     <w:p>
       <w:pPr>
-        <w:pStyle w:val="Ttulo2"/>
-        <w:tabs>
-          <w:tab w:val="left" w:pos="1420"/>
-        </w:tabs>
-        <w:ind w:left="1" w:firstLine="0"/>
-      </w:pPr>
-    </w:p>
-    <w:p>
-      <w:pPr>
-        <w:pStyle w:val="Corpodetexto"/>
-        <w:rPr>
-          <w:rFonts w:ascii="Arial"/>
-          <w:b/>
-        </w:rPr>
-      </w:pPr>
-    </w:p>
-    <w:p>
-      <w:pPr>
         <w:pStyle w:val="Corpodetexto"/>
         <w:rPr>
           <w:rFonts w:ascii="Arial"/>
@@ -7546,82 +8440,18 @@
         <w:spacing w:line="360" w:lineRule="auto"/>
         <w:ind w:firstLine="709"/>
         <w:jc w:val="both"/>
+        <w:sectPr>
+          <w:pgSz w:w="11910" w:h="16840"/>
+          <w:pgMar w:top="920" w:right="992" w:bottom="280" w:left="1700" w:header="712" w:footer="0" w:gutter="0"/>
+          <w:cols w:space="720"/>
+        </w:sectPr>
       </w:pPr>
       <w:r>
         <w:t>Durante a segunda sprint, demos continuidade ao desenvolvimento dos protótipos de alta fidelidade, aprimorando o design das interfaces com base no planejamento inicial e nos feedbacks coletados até o momento. Essa etapa foi fundamental para garantir que a experiência do usuário fosse fluida, intuitiva e visualmente agradável, além de alinhada com os objetivos do projeto. Simultaneamente, seguimos com a produção e organização da documentação técnica, registrando as decisões tomadas, os fluxos de navegação e os requisitos implementados, o que será essencial para o acompanhamento e manutenção futura da plataforma. Enquanto isso, outros membros da equipe concentraram seus esforços no desenvolvimento do código Front-End, transformando os protótipos em interfaces reais com o uso de HTML, CSS e JavaScript, garantindo que o layout fosse responsivo e funcional em diferentes dispositivos. Essa divisão de tarefas permitiu que o time trabalhasse de forma colaborativa e produtiva, mantendo um bom ritmo de progresso ao longo da sprint.</w:t>
       </w:r>
-    </w:p>
-    <w:p>
-      <w:pPr>
-        <w:pStyle w:val="Corpodetexto"/>
-        <w:spacing w:line="360" w:lineRule="auto"/>
-        <w:ind w:firstLine="709"/>
-        <w:jc w:val="both"/>
-      </w:pPr>
-    </w:p>
-    <w:p>
-      <w:pPr>
-        <w:pStyle w:val="Corpodetexto"/>
-        <w:spacing w:line="360" w:lineRule="auto"/>
-        <w:ind w:firstLine="709"/>
-        <w:jc w:val="both"/>
-      </w:pPr>
-    </w:p>
-    <w:p>
-      <w:pPr>
-        <w:pStyle w:val="Corpodetexto"/>
-        <w:spacing w:line="360" w:lineRule="auto"/>
-        <w:ind w:firstLine="709"/>
-        <w:jc w:val="both"/>
-      </w:pPr>
-    </w:p>
-    <w:p>
-      <w:pPr>
-        <w:pStyle w:val="Corpodetexto"/>
-        <w:spacing w:line="360" w:lineRule="auto"/>
-        <w:ind w:firstLine="709"/>
-        <w:jc w:val="both"/>
-      </w:pPr>
-    </w:p>
-    <w:p>
-      <w:pPr>
-        <w:pStyle w:val="Corpodetexto"/>
-        <w:spacing w:line="360" w:lineRule="auto"/>
-        <w:ind w:firstLine="709"/>
-        <w:jc w:val="both"/>
-      </w:pPr>
-    </w:p>
-    <w:p>
-      <w:pPr>
-        <w:pStyle w:val="Corpodetexto"/>
-        <w:spacing w:line="360" w:lineRule="auto"/>
-        <w:ind w:firstLine="709"/>
-        <w:jc w:val="both"/>
-      </w:pPr>
-    </w:p>
-    <w:p>
-      <w:pPr>
-        <w:pStyle w:val="Corpodetexto"/>
-        <w:spacing w:line="360" w:lineRule="auto"/>
-        <w:ind w:firstLine="709"/>
-        <w:jc w:val="both"/>
-      </w:pPr>
-    </w:p>
-    <w:p>
-      <w:pPr>
-        <w:pStyle w:val="Corpodetexto"/>
-        <w:spacing w:line="360" w:lineRule="auto"/>
-        <w:ind w:firstLine="709"/>
-        <w:jc w:val="both"/>
-      </w:pPr>
-    </w:p>
-    <w:p>
-      <w:pPr>
-        <w:pStyle w:val="Corpodetexto"/>
-        <w:spacing w:line="360" w:lineRule="auto"/>
-        <w:ind w:firstLine="709"/>
-        <w:jc w:val="both"/>
-      </w:pPr>
+      <w:r>
+        <w:t xml:space="preserve"> </w:t>
+      </w:r>
     </w:p>
     <w:p>
       <w:pPr>
@@ -7646,36 +8476,19 @@
         </w:tabs>
         <w:ind w:left="709" w:hanging="707"/>
       </w:pPr>
-      <w:bookmarkStart w:id="19" w:name="_Toc195606930"/>
-      <w:r>
-        <w:t>FLUXOGRAMA</w:t>
-      </w:r>
-      <w:r>
-        <w:rPr>
-          <w:spacing w:val="-14"/>
-        </w:rPr>
-        <w:t xml:space="preserve"> </w:t>
-      </w:r>
-      <w:r>
-        <w:t>DA</w:t>
-      </w:r>
-      <w:r>
-        <w:rPr>
-          <w:spacing w:val="-15"/>
-        </w:rPr>
-        <w:t xml:space="preserve"> </w:t>
-      </w:r>
+      <w:bookmarkStart w:id="19" w:name="_Toc195606931"/>
       <w:r>
         <w:rPr>
           <w:spacing w:val="-2"/>
         </w:rPr>
-        <w:t>PROGRAMAÇÃO</w:t>
+        <w:t>REFERÊNCIAS</w:t>
       </w:r>
       <w:bookmarkEnd w:id="19"/>
     </w:p>
     <w:p>
       <w:pPr>
         <w:pStyle w:val="Corpodetexto"/>
+        <w:spacing w:before="43"/>
         <w:rPr>
           <w:rFonts w:ascii="Arial"/>
           <w:b/>
@@ -7685,422 +8498,6 @@
     <w:p>
       <w:pPr>
         <w:pStyle w:val="Corpodetexto"/>
-        <w:rPr>
-          <w:rFonts w:ascii="Arial"/>
-          <w:b/>
-        </w:rPr>
-      </w:pPr>
-    </w:p>
-    <w:p>
-      <w:pPr>
-        <w:pStyle w:val="Corpodetexto"/>
-        <w:spacing w:line="360" w:lineRule="auto"/>
-        <w:ind w:left="2" w:right="145" w:firstLine="566"/>
-        <w:jc w:val="both"/>
-      </w:pPr>
-      <w:r>
-        <w:t xml:space="preserve">O fluxograma a seguir detalha o funcionamento lógico do código, desde o momento em que o usuário acessa o sistema até </w:t>
-      </w:r>
-      <w:r>
-        <w:t>o acesso as demais áreas do site.</w:t>
-      </w:r>
-    </w:p>
-    <w:p>
-      <w:pPr>
-        <w:pStyle w:val="Corpodetexto"/>
-        <w:spacing w:before="137"/>
-      </w:pPr>
-    </w:p>
-    <w:p>
-      <w:pPr>
-        <w:ind w:right="137"/>
-        <w:jc w:val="center"/>
-        <w:rPr>
-          <w:sz w:val="20"/>
-        </w:rPr>
-      </w:pPr>
-      <w:r>
-        <w:rPr>
-          <w:sz w:val="20"/>
-        </w:rPr>
-        <w:t>Figura</w:t>
-      </w:r>
-      <w:r>
-        <w:rPr>
-          <w:spacing w:val="-4"/>
-          <w:sz w:val="20"/>
-        </w:rPr>
-        <w:t xml:space="preserve"> </w:t>
-      </w:r>
-      <w:r>
-        <w:rPr>
-          <w:sz w:val="20"/>
-        </w:rPr>
-        <w:t>14</w:t>
-      </w:r>
-      <w:r>
-        <w:rPr>
-          <w:spacing w:val="-5"/>
-          <w:sz w:val="20"/>
-        </w:rPr>
-        <w:t xml:space="preserve"> </w:t>
-      </w:r>
-      <w:r>
-        <w:rPr>
-          <w:sz w:val="20"/>
-        </w:rPr>
-        <w:t>–</w:t>
-      </w:r>
-      <w:r>
-        <w:rPr>
-          <w:spacing w:val="-7"/>
-          <w:sz w:val="20"/>
-        </w:rPr>
-        <w:t xml:space="preserve"> </w:t>
-      </w:r>
-      <w:r>
-        <w:rPr>
-          <w:sz w:val="20"/>
-        </w:rPr>
-        <w:t>Fluxograma</w:t>
-      </w:r>
-      <w:r>
-        <w:rPr>
-          <w:spacing w:val="-6"/>
-          <w:sz w:val="20"/>
-        </w:rPr>
-        <w:t xml:space="preserve"> </w:t>
-      </w:r>
-      <w:r>
-        <w:rPr>
-          <w:spacing w:val="-2"/>
-          <w:sz w:val="20"/>
-        </w:rPr>
-        <w:t>(exemplo).</w:t>
-      </w:r>
-    </w:p>
-    <w:p>
-      <w:pPr>
-        <w:pStyle w:val="Corpodetexto"/>
-        <w:rPr>
-          <w:sz w:val="20"/>
-        </w:rPr>
-      </w:pPr>
-    </w:p>
-    <w:p>
-      <w:pPr>
-        <w:pStyle w:val="Corpodetexto"/>
-        <w:spacing w:before="50"/>
-        <w:rPr>
-          <w:sz w:val="20"/>
-        </w:rPr>
-      </w:pPr>
-    </w:p>
-    <w:p>
-      <w:pPr>
-        <w:pStyle w:val="Corpodetexto"/>
-        <w:rPr>
-          <w:sz w:val="20"/>
-        </w:rPr>
-      </w:pPr>
-    </w:p>
-    <w:p>
-      <w:pPr>
-        <w:pStyle w:val="Corpodetexto"/>
-        <w:rPr>
-          <w:sz w:val="20"/>
-        </w:rPr>
-      </w:pPr>
-      <w:r>
-        <w:rPr>
-          <w:noProof/>
-          <w:sz w:val="20"/>
-        </w:rPr>
-        <w:drawing>
-          <wp:inline distT="0" distB="0" distL="0" distR="0" wp14:anchorId="7AF03E22" wp14:editId="790356DB">
-            <wp:extent cx="5517097" cy="3219450"/>
-            <wp:effectExtent l="0" t="0" r="7620" b="0"/>
-            <wp:docPr id="850533331" name="Imagem 1" descr="Diagrama&#10;&#10;O conteúdo gerado por IA pode estar incorreto."/>
-            <wp:cNvGraphicFramePr>
-              <a:graphicFrameLocks xmlns:a="http://schemas.openxmlformats.org/drawingml/2006/main" noChangeAspect="1"/>
-            </wp:cNvGraphicFramePr>
-            <a:graphic xmlns:a="http://schemas.openxmlformats.org/drawingml/2006/main">
-              <a:graphicData uri="http://schemas.openxmlformats.org/drawingml/2006/picture">
-                <pic:pic xmlns:pic="http://schemas.openxmlformats.org/drawingml/2006/picture">
-                  <pic:nvPicPr>
-                    <pic:cNvPr id="850533331" name="Imagem 1" descr="Diagrama&#10;&#10;O conteúdo gerado por IA pode estar incorreto."/>
-                    <pic:cNvPicPr/>
-                  </pic:nvPicPr>
-                  <pic:blipFill rotWithShape="1">
-                    <a:blip r:embed="rId21"/>
-                    <a:srcRect l="912"/>
-                    <a:stretch/>
-                  </pic:blipFill>
-                  <pic:spPr bwMode="auto">
-                    <a:xfrm>
-                      <a:off x="0" y="0"/>
-                      <a:ext cx="5520896" cy="3221667"/>
-                    </a:xfrm>
-                    <a:prstGeom prst="rect">
-                      <a:avLst/>
-                    </a:prstGeom>
-                    <a:ln>
-                      <a:noFill/>
-                    </a:ln>
-                    <a:extLst>
-                      <a:ext uri="{53640926-AAD7-44D8-BBD7-CCE9431645EC}">
-                        <a14:shadowObscured xmlns:a14="http://schemas.microsoft.com/office/drawing/2010/main"/>
-                      </a:ext>
-                    </a:extLst>
-                  </pic:spPr>
-                </pic:pic>
-              </a:graphicData>
-            </a:graphic>
-          </wp:inline>
-        </w:drawing>
-      </w:r>
-    </w:p>
-    <w:p>
-      <w:pPr>
-        <w:pStyle w:val="Corpodetexto"/>
-        <w:rPr>
-          <w:sz w:val="20"/>
-        </w:rPr>
-      </w:pPr>
-    </w:p>
-    <w:p>
-      <w:pPr>
-        <w:pStyle w:val="Corpodetexto"/>
-        <w:rPr>
-          <w:sz w:val="20"/>
-        </w:rPr>
-      </w:pPr>
-    </w:p>
-    <w:p>
-      <w:pPr>
-        <w:pStyle w:val="Corpodetexto"/>
-        <w:rPr>
-          <w:sz w:val="20"/>
-        </w:rPr>
-      </w:pPr>
-    </w:p>
-    <w:p>
-      <w:pPr>
-        <w:pStyle w:val="Corpodetexto"/>
-        <w:rPr>
-          <w:sz w:val="20"/>
-        </w:rPr>
-      </w:pPr>
-    </w:p>
-    <w:p>
-      <w:pPr>
-        <w:pStyle w:val="Corpodetexto"/>
-        <w:spacing w:before="50"/>
-        <w:rPr>
-          <w:sz w:val="20"/>
-        </w:rPr>
-      </w:pPr>
-    </w:p>
-    <w:p>
-      <w:pPr>
-        <w:ind w:right="140"/>
-        <w:jc w:val="center"/>
-        <w:sectPr>
-          <w:pgSz w:w="11910" w:h="16840"/>
-          <w:pgMar w:top="920" w:right="992" w:bottom="280" w:left="1700" w:header="712" w:footer="0" w:gutter="0"/>
-          <w:cols w:space="720"/>
-        </w:sectPr>
-      </w:pPr>
-      <w:r>
-        <w:rPr>
-          <w:sz w:val="20"/>
-        </w:rPr>
-        <w:t>Fonte</w:t>
-      </w:r>
-      <w:r>
-        <w:rPr>
-          <w:spacing w:val="-7"/>
-          <w:sz w:val="20"/>
-        </w:rPr>
-        <w:t xml:space="preserve"> </w:t>
-      </w:r>
-      <w:r>
-        <w:rPr>
-          <w:sz w:val="20"/>
-        </w:rPr>
-        <w:t>–</w:t>
-      </w:r>
-      <w:r>
-        <w:rPr>
-          <w:spacing w:val="-8"/>
-          <w:sz w:val="20"/>
-        </w:rPr>
-        <w:t xml:space="preserve"> </w:t>
-      </w:r>
-      <w:r>
-        <w:rPr>
-          <w:sz w:val="20"/>
-        </w:rPr>
-        <w:t>Elaborado</w:t>
-      </w:r>
-      <w:r>
-        <w:rPr>
-          <w:spacing w:val="-8"/>
-          <w:sz w:val="20"/>
-        </w:rPr>
-        <w:t xml:space="preserve"> </w:t>
-      </w:r>
-      <w:r>
-        <w:rPr>
-          <w:sz w:val="20"/>
-        </w:rPr>
-        <w:t>pelos</w:t>
-      </w:r>
-      <w:r>
-        <w:rPr>
-          <w:spacing w:val="-5"/>
-          <w:sz w:val="20"/>
-        </w:rPr>
-        <w:t xml:space="preserve"> </w:t>
-      </w:r>
-      <w:r>
-        <w:rPr>
-          <w:sz w:val="20"/>
-        </w:rPr>
-        <w:t>autores</w:t>
-      </w:r>
-      <w:r>
-        <w:rPr>
-          <w:spacing w:val="-5"/>
-          <w:sz w:val="20"/>
-        </w:rPr>
-        <w:t xml:space="preserve"> </w:t>
-      </w:r>
-      <w:r>
-        <w:rPr>
-          <w:spacing w:val="-2"/>
-          <w:sz w:val="20"/>
-        </w:rPr>
-        <w:t>(202</w:t>
-      </w:r>
-      <w:r>
-        <w:rPr>
-          <w:spacing w:val="-2"/>
-          <w:sz w:val="20"/>
-        </w:rPr>
-        <w:t>5)</w:t>
-      </w:r>
-      <w:r>
-        <w:rPr>
-          <w:spacing w:val="-2"/>
-          <w:sz w:val="20"/>
-        </w:rPr>
-        <w:t>.</w:t>
-      </w:r>
-      <w:r>
-        <w:t xml:space="preserve"> </w:t>
-      </w:r>
-    </w:p>
-    <w:p>
-      <w:pPr>
-        <w:pStyle w:val="Corpodetexto"/>
-        <w:spacing w:line="360" w:lineRule="auto"/>
-        <w:jc w:val="both"/>
-        <w:sectPr>
-          <w:pgSz w:w="11910" w:h="16840"/>
-          <w:pgMar w:top="920" w:right="992" w:bottom="280" w:left="1700" w:header="712" w:footer="0" w:gutter="0"/>
-          <w:cols w:space="720"/>
-        </w:sectPr>
-      </w:pPr>
-    </w:p>
-    <w:p>
-      <w:pPr>
-        <w:pStyle w:val="Corpodetexto"/>
-      </w:pPr>
-    </w:p>
-    <w:p>
-      <w:pPr>
-        <w:pStyle w:val="Corpodetexto"/>
-        <w:spacing w:before="213"/>
-      </w:pPr>
-    </w:p>
-    <w:p>
-      <w:pPr>
-        <w:pStyle w:val="Ttulo1"/>
-        <w:numPr>
-          <w:ilvl w:val="0"/>
-          <w:numId w:val="1"/>
-        </w:numPr>
-        <w:tabs>
-          <w:tab w:val="left" w:pos="709"/>
-        </w:tabs>
-        <w:ind w:left="709" w:hanging="707"/>
-      </w:pPr>
-      <w:bookmarkStart w:id="20" w:name="_Toc195606931"/>
-      <w:r>
-        <w:rPr>
-          <w:spacing w:val="-2"/>
-        </w:rPr>
-        <w:t>REFERÊNCIAS</w:t>
-      </w:r>
-      <w:bookmarkEnd w:id="20"/>
-    </w:p>
-    <w:p>
-      <w:pPr>
-        <w:pStyle w:val="Corpodetexto"/>
-        <w:rPr>
-          <w:rFonts w:ascii="Arial"/>
-          <w:b/>
-        </w:rPr>
-      </w:pPr>
-    </w:p>
-    <w:p>
-      <w:pPr>
-        <w:pStyle w:val="Corpodetexto"/>
-        <w:rPr>
-          <w:rFonts w:ascii="Arial"/>
-          <w:b/>
-          <w:color w:val="FF0000"/>
-        </w:rPr>
-      </w:pPr>
-      <w:r>
-        <w:rPr>
-          <w:rFonts w:ascii="Arial"/>
-          <w:b/>
-          <w:color w:val="FF0000"/>
-        </w:rPr>
-        <w:t>Ver o manual a partir da p</w:t>
-      </w:r>
-      <w:r>
-        <w:rPr>
-          <w:rFonts w:ascii="Arial"/>
-          <w:b/>
-          <w:color w:val="FF0000"/>
-        </w:rPr>
-        <w:t>á</w:t>
-      </w:r>
-      <w:r>
-        <w:rPr>
-          <w:rFonts w:ascii="Arial"/>
-          <w:b/>
-          <w:color w:val="FF0000"/>
-        </w:rPr>
-        <w:t>gina 15</w:t>
-      </w:r>
-    </w:p>
-    <w:p>
-      <w:pPr>
-        <w:pStyle w:val="Corpodetexto"/>
-        <w:spacing w:before="43"/>
-        <w:rPr>
-          <w:rFonts w:ascii="Arial"/>
-          <w:b/>
-        </w:rPr>
-      </w:pPr>
-    </w:p>
-    <w:p>
-      <w:pPr>
-        <w:pStyle w:val="Corpodetexto"/>
         <w:jc w:val="both"/>
       </w:pPr>
       <w:r>
@@ -8116,14 +8513,9 @@
       <w:r>
         <w:t xml:space="preserve">. Disponível em: </w:t>
       </w:r>
-      <w:hyperlink r:id="rId22" w:tgtFrame="_new" w:history="1">
-        <w:r>
-          <w:rPr>
-            <w:rStyle w:val="Hyperlink"/>
-          </w:rPr>
-          <w:t>https://rguustavo61.atlassian.net/jira/software/projects/KAN/boards/1</w:t>
-        </w:r>
-      </w:hyperlink>
+      <w:r>
+        <w:t>https://rguustavo61.atlassian.net/jira/software/projects/KAN/boards/1</w:t>
+      </w:r>
       <w:r>
         <w:t>. Acesso em: 15 abr. 2025.</w:t>
       </w:r>
@@ -8151,16 +8543,11 @@
         <w:t>Desemprego – Explica</w:t>
       </w:r>
       <w:r>
-        <w:t xml:space="preserve">. Disponível em: </w:t>
-      </w:r>
-      <w:hyperlink r:id="rId23" w:tgtFrame="_new" w:history="1">
-        <w:r>
-          <w:rPr>
-            <w:rStyle w:val="Hyperlink"/>
-          </w:rPr>
-          <w:t>https://www.ibge.gov.br/explica/desemprego.php</w:t>
-        </w:r>
-      </w:hyperlink>
+        <w:t>. Disponível em:</w:t>
+      </w:r>
+      <w:r>
+        <w:t xml:space="preserve"> https://www.ibge.gov.br/explica/desemprego.php</w:t>
+      </w:r>
       <w:r>
         <w:t>. Acesso em: 15 abr. 2025.</w:t>
       </w:r>
@@ -8168,7 +8555,52 @@
     <w:p>
       <w:pPr>
         <w:pStyle w:val="Corpodetexto"/>
-      </w:pPr>
+        <w:spacing w:before="92"/>
+        <w:jc w:val="both"/>
+      </w:pPr>
+    </w:p>
+    <w:p>
+      <w:pPr>
+        <w:pStyle w:val="Corpodetexto"/>
+        <w:spacing w:before="92"/>
+        <w:jc w:val="both"/>
+      </w:pPr>
+      <w:r>
+        <w:t xml:space="preserve">WORLD ECONOMIC FORUM. </w:t>
+      </w:r>
+      <w:r>
+        <w:rPr>
+          <w:i/>
+          <w:iCs/>
+        </w:rPr>
+        <w:t>The Future of Jobs Report 2020</w:t>
+      </w:r>
+      <w:r>
+        <w:t>. Disponível em: https://www.weforum.org/reports/the-future-of-jobs-report-2020. Acesso em: 15 abr. 2025.</w:t>
+      </w:r>
+    </w:p>
+    <w:p>
+      <w:pPr>
+        <w:pStyle w:val="Corpodetexto"/>
+      </w:pPr>
+    </w:p>
+    <w:p>
+      <w:pPr>
+        <w:pStyle w:val="Corpodetexto"/>
+      </w:pPr>
+      <w:r>
+        <w:t xml:space="preserve">ROCK CONTENT. </w:t>
+      </w:r>
+      <w:r>
+        <w:rPr>
+          <w:i/>
+          <w:iCs/>
+        </w:rPr>
+        <w:t>Manual de marca: como criar e aplicar em sua empresa</w:t>
+      </w:r>
+      <w:r>
+        <w:t>. Disponível em: https://rockcontent.com/br/blog/manual-de-marca/f. Acesso em: 15 abr. 2025.</w:t>
+      </w:r>
     </w:p>
     <w:p>
       <w:pPr>
@@ -8550,7 +8982,14 @@
                               <w:spacing w:val="-5"/>
                               <w:sz w:val="20"/>
                             </w:rPr>
-                            <w:t>12</w:t>
+                            <w:t>1</w:t>
+                          </w:r>
+                          <w:r>
+                            <w:rPr>
+                              <w:spacing w:val="-5"/>
+                              <w:sz w:val="20"/>
+                            </w:rPr>
+                            <w:t>2</w:t>
                           </w:r>
                           <w:r>
                             <w:rPr>
@@ -8614,7 +9053,14 @@
                         <w:spacing w:val="-5"/>
                         <w:sz w:val="20"/>
                       </w:rPr>
-                      <w:t>12</w:t>
+                      <w:t>1</w:t>
+                    </w:r>
+                    <w:r>
+                      <w:rPr>
+                        <w:spacing w:val="-5"/>
+                        <w:sz w:val="20"/>
+                      </w:rPr>
+                      <w:t>2</w:t>
                     </w:r>
                     <w:r>
                       <w:rPr>
@@ -10065,6 +10511,7 @@
   <w:style w:type="paragraph" w:default="1" w:styleId="Normal">
     <w:name w:val="Normal"/>
     <w:qFormat/>
+    <w:rsid w:val="002F60FA"/>
     <w:rPr>
       <w:rFonts w:ascii="Arial MT" w:eastAsia="Arial MT" w:hAnsi="Arial MT" w:cs="Arial MT"/>
       <w:lang w:val="pt-PT"/>
@@ -10108,7 +10555,6 @@
   <w:style w:type="character" w:default="1" w:styleId="Fontepargpadro">
     <w:name w:val="Default Paragraph Font"/>
     <w:uiPriority w:val="1"/>
-    <w:semiHidden/>
     <w:unhideWhenUsed/>
   </w:style>
   <w:style w:type="table" w:default="1" w:styleId="Tabelanormal">
@@ -10182,6 +10628,7 @@
   <w:style w:type="paragraph" w:styleId="Corpodetexto">
     <w:name w:val="Body Text"/>
     <w:basedOn w:val="Normal"/>
+    <w:link w:val="CorpodetextoChar"/>
     <w:uiPriority w:val="1"/>
     <w:qFormat/>
     <w:rPr>
@@ -10228,6 +10675,19 @@
     <w:rPr>
       <w:color w:val="605E5C"/>
       <w:shd w:val="clear" w:color="auto" w:fill="E1DFDD"/>
+    </w:rPr>
+  </w:style>
+  <w:style w:type="character" w:customStyle="1" w:styleId="CorpodetextoChar">
+    <w:name w:val="Corpo de texto Char"/>
+    <w:basedOn w:val="Fontepargpadro"/>
+    <w:link w:val="Corpodetexto"/>
+    <w:uiPriority w:val="1"/>
+    <w:rsid w:val="004C1C21"/>
+    <w:rPr>
+      <w:rFonts w:ascii="Arial MT" w:eastAsia="Arial MT" w:hAnsi="Arial MT" w:cs="Arial MT"/>
+      <w:sz w:val="24"/>
+      <w:szCs w:val="24"/>
+      <w:lang w:val="pt-PT"/>
     </w:rPr>
   </w:style>
 </w:styles>

</xml_diff>